<commit_message>
El buen sabor final corregido
</commit_message>
<xml_diff>
--- a/Segundo-Semestre/Programacion2/ElBuenSabor/Postman - endpoints - Mauro Patrizio.docx
+++ b/Segundo-Semestre/Programacion2/ElBuenSabor/Postman - endpoints - Mauro Patrizio.docx
@@ -243,6 +243,28 @@
         <w:rPr>
           <w:rtl w:val="0"/>
         </w:rPr>
+        <w:t xml:space="preserve">GET BY ARTICULOINSUMO ID: "/articulo_insumo/{articuloInsumoId}"</w:t>
+      </w:r>
+    </w:p>
+    <w:p>
+      <w:pPr>
+        <w:rPr/>
+      </w:pPr>
+      <w:r>
+        <w:rPr>
+          <w:rtl w:val="0"/>
+        </w:rPr>
+        <w:t xml:space="preserve">GET BY ARTICULOMANUFACTURADO ID: "/articulo_manufacturado/{articuloManufacturadoId}"</w:t>
+      </w:r>
+    </w:p>
+    <w:p>
+      <w:pPr>
+        <w:rPr/>
+      </w:pPr>
+      <w:r>
+        <w:rPr>
+          <w:rtl w:val="0"/>
+        </w:rPr>
       </w:r>
     </w:p>
     <w:p>
@@ -324,6 +346,28 @@
         <w:rPr>
           <w:rtl w:val="0"/>
         </w:rPr>
+        <w:t xml:space="preserve">GET BY CATEGORIA PADRE ID: “/categoriaPadre/{id}”</w:t>
+      </w:r>
+    </w:p>
+    <w:p>
+      <w:pPr>
+        <w:rPr/>
+      </w:pPr>
+      <w:r>
+        <w:rPr>
+          <w:rtl w:val="0"/>
+        </w:rPr>
+        <w:t xml:space="preserve">GET BY SUCURSAL ID: “sucursal/{sucursalId}”</w:t>
+      </w:r>
+    </w:p>
+    <w:p>
+      <w:pPr>
+        <w:rPr/>
+      </w:pPr>
+      <w:r>
+        <w:rPr>
+          <w:rtl w:val="0"/>
+        </w:rPr>
       </w:r>
     </w:p>
     <w:p>
@@ -416,6 +460,71 @@
       </w:pPr>
       <w:r>
         <w:rPr>
+          <w:rtl w:val="0"/>
+        </w:rPr>
+      </w:r>
+    </w:p>
+    <w:p>
+      <w:pPr>
+        <w:rPr>
+          <w:b w:val="1"/>
+          <w:u w:val="single"/>
+        </w:rPr>
+      </w:pPr>
+      <w:r>
+        <w:rPr>
+          <w:rtl w:val="0"/>
+        </w:rPr>
+      </w:r>
+    </w:p>
+    <w:p>
+      <w:pPr>
+        <w:rPr>
+          <w:b w:val="1"/>
+          <w:u w:val="single"/>
+        </w:rPr>
+      </w:pPr>
+      <w:r>
+        <w:rPr>
+          <w:rtl w:val="0"/>
+        </w:rPr>
+      </w:r>
+    </w:p>
+    <w:p>
+      <w:pPr>
+        <w:rPr>
+          <w:b w:val="1"/>
+          <w:u w:val="single"/>
+        </w:rPr>
+      </w:pPr>
+      <w:r>
+        <w:rPr>
+          <w:rtl w:val="0"/>
+        </w:rPr>
+      </w:r>
+    </w:p>
+    <w:p>
+      <w:pPr>
+        <w:rPr>
+          <w:b w:val="1"/>
+          <w:u w:val="single"/>
+        </w:rPr>
+      </w:pPr>
+      <w:r>
+        <w:rPr>
+          <w:rtl w:val="0"/>
+        </w:rPr>
+      </w:r>
+    </w:p>
+    <w:p>
+      <w:pPr>
+        <w:rPr>
+          <w:b w:val="1"/>
+          <w:u w:val="single"/>
+        </w:rPr>
+      </w:pPr>
+      <w:r>
+        <w:rPr>
           <w:b w:val="1"/>
           <w:u w:val="single"/>
           <w:rtl w:val="0"/>
@@ -486,27 +595,12 @@
         <w:rPr>
           <w:rtl w:val="0"/>
         </w:rPr>
-      </w:r>
-    </w:p>
-    <w:p>
-      <w:pPr>
-        <w:rPr>
-          <w:b w:val="1"/>
-          <w:u w:val="single"/>
-        </w:rPr>
-      </w:pPr>
-      <w:r>
-        <w:rPr>
-          <w:rtl w:val="0"/>
-        </w:rPr>
-      </w:r>
-    </w:p>
-    <w:p>
-      <w:pPr>
-        <w:rPr>
-          <w:b w:val="1"/>
-          <w:u w:val="single"/>
-        </w:rPr>
+        <w:t xml:space="preserve">GET BY PEDIDO ID: “/pedido/{id}”</w:t>
+      </w:r>
+    </w:p>
+    <w:p>
+      <w:pPr>
+        <w:rPr/>
       </w:pPr>
       <w:r>
         <w:rPr>
@@ -593,22 +687,44 @@
         <w:rPr>
           <w:rtl w:val="0"/>
         </w:rPr>
-      </w:r>
-    </w:p>
-    <w:p>
-      <w:pPr>
-        <w:rPr>
-          <w:b w:val="1"/>
-          <w:u w:val="single"/>
-        </w:rPr>
-      </w:pPr>
-      <w:r>
-        <w:rPr>
-          <w:b w:val="1"/>
-          <w:u w:val="single"/>
-          <w:rtl w:val="0"/>
-        </w:rPr>
-        <w:t xml:space="preserve">Domicilio:</w:t>
+        <w:t xml:space="preserve">GET BY LOCALIDAD ID: "/localidad/{idLocalidad}"</w:t>
+      </w:r>
+    </w:p>
+    <w:p>
+      <w:pPr>
+        <w:rPr/>
+      </w:pPr>
+      <w:r>
+        <w:rPr>
+          <w:rtl w:val="0"/>
+        </w:rPr>
+        <w:t xml:space="preserve">GET BY CLIENTE ID: "/cliente/{clienteId}"</w:t>
+      </w:r>
+    </w:p>
+    <w:p>
+      <w:pPr>
+        <w:rPr/>
+      </w:pPr>
+      <w:r>
+        <w:rPr>
+          <w:rtl w:val="0"/>
+        </w:rPr>
+      </w:r>
+    </w:p>
+    <w:p>
+      <w:pPr>
+        <w:rPr>
+          <w:b w:val="1"/>
+          <w:u w:val="single"/>
+        </w:rPr>
+      </w:pPr>
+      <w:r>
+        <w:rPr>
+          <w:b w:val="1"/>
+          <w:u w:val="single"/>
+          <w:rtl w:val="0"/>
+        </w:rPr>
+        <w:t xml:space="preserve">Empleado:</w:t>
       </w:r>
     </w:p>
     <w:p>
@@ -674,6 +790,17 @@
         <w:rPr>
           <w:rtl w:val="0"/>
         </w:rPr>
+        <w:t xml:space="preserve">GET BY SUCURSAL ID: “/sucursal/{sucursalId}”</w:t>
+      </w:r>
+    </w:p>
+    <w:p>
+      <w:pPr>
+        <w:rPr/>
+      </w:pPr>
+      <w:r>
+        <w:rPr>
+          <w:rtl w:val="0"/>
+        </w:rPr>
       </w:r>
     </w:p>
     <w:p>
@@ -836,6 +963,69 @@
         <w:rPr>
           <w:rtl w:val="0"/>
         </w:rPr>
+        <w:t xml:space="preserve">GET BY PEDIDO ID: "/pedido/{pedidoId}"</w:t>
+      </w:r>
+    </w:p>
+    <w:p>
+      <w:pPr>
+        <w:rPr/>
+      </w:pPr>
+      <w:r>
+        <w:rPr>
+          <w:rtl w:val="0"/>
+        </w:rPr>
+      </w:r>
+    </w:p>
+    <w:p>
+      <w:pPr>
+        <w:rPr>
+          <w:b w:val="1"/>
+          <w:u w:val="single"/>
+        </w:rPr>
+      </w:pPr>
+      <w:r>
+        <w:rPr>
+          <w:rtl w:val="0"/>
+        </w:rPr>
+      </w:r>
+    </w:p>
+    <w:p>
+      <w:pPr>
+        <w:rPr>
+          <w:b w:val="1"/>
+          <w:u w:val="single"/>
+        </w:rPr>
+      </w:pPr>
+      <w:r>
+        <w:rPr>
+          <w:rtl w:val="0"/>
+        </w:rPr>
+      </w:r>
+    </w:p>
+    <w:p>
+      <w:pPr>
+        <w:rPr>
+          <w:b w:val="1"/>
+          <w:u w:val="single"/>
+        </w:rPr>
+      </w:pPr>
+      <w:r>
+        <w:rPr>
+          <w:rtl w:val="0"/>
+        </w:rPr>
+      </w:r>
+    </w:p>
+    <w:p>
+      <w:pPr>
+        <w:rPr>
+          <w:b w:val="1"/>
+          <w:u w:val="single"/>
+        </w:rPr>
+      </w:pPr>
+      <w:r>
+        <w:rPr>
+          <w:rtl w:val="0"/>
+        </w:rPr>
       </w:r>
     </w:p>
     <w:p>
@@ -992,29 +1182,6 @@
     </w:p>
     <w:p>
       <w:pPr>
-        <w:rPr/>
-      </w:pPr>
-      <w:r>
-        <w:rPr>
-          <w:rtl w:val="0"/>
-        </w:rPr>
-      </w:r>
-    </w:p>
-    <w:p>
-      <w:pPr>
-        <w:rPr>
-          <w:b w:val="1"/>
-          <w:u w:val="single"/>
-        </w:rPr>
-      </w:pPr>
-      <w:r>
-        <w:rPr>
-          <w:rtl w:val="0"/>
-        </w:rPr>
-      </w:r>
-    </w:p>
-    <w:p>
-      <w:pPr>
         <w:rPr>
           <w:b w:val="1"/>
           <w:u w:val="single"/>
@@ -1186,6 +1353,40 @@
         <w:rPr>
           <w:rtl w:val="0"/>
         </w:rPr>
+        <w:t xml:space="preserve">GET BY CLIENTE ID: "/cliente/{clienteId}"</w:t>
+      </w:r>
+    </w:p>
+    <w:p>
+      <w:pPr>
+        <w:rPr/>
+      </w:pPr>
+      <w:r>
+        <w:rPr>
+          <w:rtl w:val="0"/>
+        </w:rPr>
+        <w:t xml:space="preserve">GET BY EMPLEADO ID: "/empleado/{empleadoId}"</w:t>
+      </w:r>
+    </w:p>
+    <w:p>
+      <w:pPr>
+        <w:rPr/>
+      </w:pPr>
+      <w:r>
+        <w:rPr>
+          <w:rtl w:val="0"/>
+        </w:rPr>
+        <w:t xml:space="preserve">GET BY SUCURSAL ID: "/sucursal/{sucursalId}"</w:t>
+      </w:r>
+    </w:p>
+    <w:p>
+      <w:pPr>
+        <w:rPr/>
+      </w:pPr>
+      <w:r>
+        <w:rPr>
+          <w:rtl w:val="0"/>
+        </w:rPr>
+        <w:t xml:space="preserve">:</w:t>
       </w:r>
     </w:p>
     <w:p>
@@ -1267,6 +1468,82 @@
         <w:rPr>
           <w:rtl w:val="0"/>
         </w:rPr>
+        <w:t xml:space="preserve">GET BY SUCURSAL ID: "/sucursal/{sucursalId}"</w:t>
+      </w:r>
+    </w:p>
+    <w:p>
+      <w:pPr>
+        <w:rPr/>
+      </w:pPr>
+      <w:r>
+        <w:rPr>
+          <w:rtl w:val="0"/>
+        </w:rPr>
+      </w:r>
+    </w:p>
+    <w:p>
+      <w:pPr>
+        <w:rPr>
+          <w:b w:val="1"/>
+          <w:u w:val="single"/>
+        </w:rPr>
+      </w:pPr>
+      <w:r>
+        <w:rPr>
+          <w:rtl w:val="0"/>
+        </w:rPr>
+      </w:r>
+    </w:p>
+    <w:p>
+      <w:pPr>
+        <w:rPr>
+          <w:b w:val="1"/>
+          <w:u w:val="single"/>
+        </w:rPr>
+      </w:pPr>
+      <w:r>
+        <w:rPr>
+          <w:rtl w:val="0"/>
+        </w:rPr>
+      </w:r>
+    </w:p>
+    <w:p>
+      <w:pPr>
+        <w:rPr>
+          <w:b w:val="1"/>
+          <w:u w:val="single"/>
+        </w:rPr>
+      </w:pPr>
+      <w:r>
+        <w:rPr>
+          <w:rtl w:val="0"/>
+        </w:rPr>
+      </w:r>
+    </w:p>
+    <w:p>
+      <w:pPr>
+        <w:rPr>
+          <w:b w:val="1"/>
+          <w:u w:val="single"/>
+        </w:rPr>
+      </w:pPr>
+      <w:r>
+        <w:rPr>
+          <w:rtl w:val="0"/>
+        </w:rPr>
+      </w:r>
+    </w:p>
+    <w:p>
+      <w:pPr>
+        <w:rPr>
+          <w:b w:val="1"/>
+          <w:u w:val="single"/>
+        </w:rPr>
+      </w:pPr>
+      <w:r>
+        <w:rPr>
+          <w:rtl w:val="0"/>
+        </w:rPr>
       </w:r>
     </w:p>
     <w:p>
@@ -1423,7 +1700,10 @@
     </w:p>
     <w:p>
       <w:pPr>
-        <w:rPr/>
+        <w:rPr>
+          <w:b w:val="1"/>
+          <w:u w:val="single"/>
+        </w:rPr>
       </w:pPr>
       <w:r>
         <w:rPr>
@@ -1510,6 +1790,7 @@
         <w:rPr>
           <w:rtl w:val="0"/>
         </w:rPr>
+        <w:t xml:space="preserve">GET BY EMPRESA ID: "/empresa/{empresaId}"</w:t>
       </w:r>
     </w:p>
     <w:p>

</xml_diff>

<commit_message>
El Buen Sabor Final
</commit_message>
<xml_diff>
--- a/Segundo-Semestre/Programacion2/ElBuenSabor/Postman - endpoints - Mauro Patrizio.docx
+++ b/Segundo-Semestre/Programacion2/ElBuenSabor/Postman - endpoints - Mauro Patrizio.docx
@@ -15,6 +15,101 @@
           <w:u w:val="single"/>
           <w:rtl w:val="0"/>
         </w:rPr>
+        <w:t xml:space="preserve">Articulo:</w:t>
+      </w:r>
+    </w:p>
+    <w:p>
+      <w:pPr>
+        <w:rPr/>
+      </w:pPr>
+      <w:r>
+        <w:rPr>
+          <w:rtl w:val="0"/>
+        </w:rPr>
+        <w:t xml:space="preserve">GET ALL: "/articulos"</w:t>
+      </w:r>
+    </w:p>
+    <w:p>
+      <w:pPr>
+        <w:rPr/>
+      </w:pPr>
+      <w:r>
+        <w:rPr>
+          <w:rtl w:val="0"/>
+        </w:rPr>
+        <w:t xml:space="preserve">GET BY ID: "/articulos/{id}"</w:t>
+      </w:r>
+    </w:p>
+    <w:p>
+      <w:pPr>
+        <w:rPr/>
+      </w:pPr>
+      <w:r>
+        <w:rPr>
+          <w:rtl w:val="0"/>
+        </w:rPr>
+        <w:t xml:space="preserve">POST: "/articulos" -&gt; body: ArticuloInsumo</w:t>
+      </w:r>
+    </w:p>
+    <w:p>
+      <w:pPr>
+        <w:rPr/>
+      </w:pPr>
+      <w:r>
+        <w:rPr>
+          <w:rtl w:val="0"/>
+        </w:rPr>
+        <w:t xml:space="preserve">PUT: "/articulos" -&gt; body: ArticuloInsumo</w:t>
+      </w:r>
+    </w:p>
+    <w:p>
+      <w:pPr>
+        <w:rPr/>
+      </w:pPr>
+      <w:r>
+        <w:rPr>
+          <w:rtl w:val="0"/>
+        </w:rPr>
+        <w:t xml:space="preserve">DELETE: "/articulos/{id}"</w:t>
+      </w:r>
+    </w:p>
+    <w:p>
+      <w:pPr>
+        <w:rPr/>
+      </w:pPr>
+      <w:r>
+        <w:rPr>
+          <w:rtl w:val="0"/>
+        </w:rPr>
+        <w:t xml:space="preserve">GET BY CATEGORIA ID: “/articulos/categoria/{categoriaId}”</w:t>
+      </w:r>
+    </w:p>
+    <w:p>
+      <w:pPr>
+        <w:rPr>
+          <w:b w:val="1"/>
+          <w:u w:val="single"/>
+        </w:rPr>
+      </w:pPr>
+      <w:r>
+        <w:rPr>
+          <w:rtl w:val="0"/>
+        </w:rPr>
+      </w:r>
+    </w:p>
+    <w:p>
+      <w:pPr>
+        <w:rPr>
+          <w:b w:val="1"/>
+          <w:u w:val="single"/>
+        </w:rPr>
+      </w:pPr>
+      <w:r>
+        <w:rPr>
+          <w:b w:val="1"/>
+          <w:u w:val="single"/>
+          <w:rtl w:val="0"/>
+        </w:rPr>
         <w:t xml:space="preserve">ArticuloInsumo:</w:t>
       </w:r>
     </w:p>
@@ -254,7 +349,7 @@
         <w:rPr>
           <w:rtl w:val="0"/>
         </w:rPr>
-        <w:t xml:space="preserve">GET BY ARTICULOMANUFACTURADO ID: "/articulo_manufacturado/{articuloManufacturadoId}"</w:t>
+        <w:t xml:space="preserve">GET BY ARTICULOMANUFACTURADO ID: "/articulo_manufacturado_detalle/articulo_manufacturado/{articuloManufacturadoId}"</w:t>
       </w:r>
     </w:p>
     <w:p>
@@ -346,23 +441,62 @@
         <w:rPr>
           <w:rtl w:val="0"/>
         </w:rPr>
-        <w:t xml:space="preserve">GET BY CATEGORIA PADRE ID: “/categoriaPadre/{id}”</w:t>
-      </w:r>
-    </w:p>
-    <w:p>
-      <w:pPr>
-        <w:rPr/>
-      </w:pPr>
-      <w:r>
-        <w:rPr>
-          <w:rtl w:val="0"/>
-        </w:rPr>
-        <w:t xml:space="preserve">GET BY SUCURSAL ID: “sucursal/{sucursalId}”</w:t>
-      </w:r>
-    </w:p>
-    <w:p>
-      <w:pPr>
-        <w:rPr/>
+        <w:t xml:space="preserve">GET BY CATEGORIA PADRE ID: “/categorias/categoriaPadre/{id}”</w:t>
+      </w:r>
+    </w:p>
+    <w:p>
+      <w:pPr>
+        <w:rPr/>
+      </w:pPr>
+      <w:r>
+        <w:rPr>
+          <w:rtl w:val="0"/>
+        </w:rPr>
+        <w:t xml:space="preserve">GET BY SUCURSAL ID: “/categorias/sucursal/{sucursalId}”</w:t>
+      </w:r>
+    </w:p>
+    <w:p>
+      <w:pPr>
+        <w:rPr/>
+      </w:pPr>
+      <w:r>
+        <w:rPr>
+          <w:rtl w:val="0"/>
+        </w:rPr>
+      </w:r>
+    </w:p>
+    <w:p>
+      <w:pPr>
+        <w:rPr>
+          <w:b w:val="1"/>
+          <w:u w:val="single"/>
+        </w:rPr>
+      </w:pPr>
+      <w:r>
+        <w:rPr>
+          <w:rtl w:val="0"/>
+        </w:rPr>
+      </w:r>
+    </w:p>
+    <w:p>
+      <w:pPr>
+        <w:rPr>
+          <w:b w:val="1"/>
+          <w:u w:val="single"/>
+        </w:rPr>
+      </w:pPr>
+      <w:r>
+        <w:rPr>
+          <w:rtl w:val="0"/>
+        </w:rPr>
+      </w:r>
+    </w:p>
+    <w:p>
+      <w:pPr>
+        <w:rPr>
+          <w:b w:val="1"/>
+          <w:u w:val="single"/>
+        </w:rPr>
       </w:pPr>
       <w:r>
         <w:rPr>
@@ -460,71 +594,6 @@
       </w:pPr>
       <w:r>
         <w:rPr>
-          <w:rtl w:val="0"/>
-        </w:rPr>
-      </w:r>
-    </w:p>
-    <w:p>
-      <w:pPr>
-        <w:rPr>
-          <w:b w:val="1"/>
-          <w:u w:val="single"/>
-        </w:rPr>
-      </w:pPr>
-      <w:r>
-        <w:rPr>
-          <w:rtl w:val="0"/>
-        </w:rPr>
-      </w:r>
-    </w:p>
-    <w:p>
-      <w:pPr>
-        <w:rPr>
-          <w:b w:val="1"/>
-          <w:u w:val="single"/>
-        </w:rPr>
-      </w:pPr>
-      <w:r>
-        <w:rPr>
-          <w:rtl w:val="0"/>
-        </w:rPr>
-      </w:r>
-    </w:p>
-    <w:p>
-      <w:pPr>
-        <w:rPr>
-          <w:b w:val="1"/>
-          <w:u w:val="single"/>
-        </w:rPr>
-      </w:pPr>
-      <w:r>
-        <w:rPr>
-          <w:rtl w:val="0"/>
-        </w:rPr>
-      </w:r>
-    </w:p>
-    <w:p>
-      <w:pPr>
-        <w:rPr>
-          <w:b w:val="1"/>
-          <w:u w:val="single"/>
-        </w:rPr>
-      </w:pPr>
-      <w:r>
-        <w:rPr>
-          <w:rtl w:val="0"/>
-        </w:rPr>
-      </w:r>
-    </w:p>
-    <w:p>
-      <w:pPr>
-        <w:rPr>
-          <w:b w:val="1"/>
-          <w:u w:val="single"/>
-        </w:rPr>
-      </w:pPr>
-      <w:r>
-        <w:rPr>
           <w:b w:val="1"/>
           <w:u w:val="single"/>
           <w:rtl w:val="0"/>
@@ -595,7 +664,7 @@
         <w:rPr>
           <w:rtl w:val="0"/>
         </w:rPr>
-        <w:t xml:space="preserve">GET BY PEDIDO ID: “/pedido/{id}”</w:t>
+        <w:t xml:space="preserve">GET BY PEDIDO ID: “/detalle_pedidos/pedido/{id}”</w:t>
       </w:r>
     </w:p>
     <w:p>
@@ -687,18 +756,18 @@
         <w:rPr>
           <w:rtl w:val="0"/>
         </w:rPr>
-        <w:t xml:space="preserve">GET BY LOCALIDAD ID: "/localidad/{idLocalidad}"</w:t>
-      </w:r>
-    </w:p>
-    <w:p>
-      <w:pPr>
-        <w:rPr/>
-      </w:pPr>
-      <w:r>
-        <w:rPr>
-          <w:rtl w:val="0"/>
-        </w:rPr>
-        <w:t xml:space="preserve">GET BY CLIENTE ID: "/cliente/{clienteId}"</w:t>
+        <w:t xml:space="preserve">GET BY LOCALIDAD ID: "/domicilios/localidad/{idLocalidad}"</w:t>
+      </w:r>
+    </w:p>
+    <w:p>
+      <w:pPr>
+        <w:rPr/>
+      </w:pPr>
+      <w:r>
+        <w:rPr>
+          <w:rtl w:val="0"/>
+        </w:rPr>
+        <w:t xml:space="preserve">GET BY CLIENTE ID: "/domicilios/cliente/{clienteId}"</w:t>
       </w:r>
     </w:p>
     <w:p>
@@ -790,7 +859,7 @@
         <w:rPr>
           <w:rtl w:val="0"/>
         </w:rPr>
-        <w:t xml:space="preserve">GET BY SUCURSAL ID: “/sucursal/{sucursalId}”</w:t>
+        <w:t xml:space="preserve">GET BY SUCURSAL ID: “/empleados/sucursal/{sucursalId}”</w:t>
       </w:r>
     </w:p>
     <w:p>
@@ -893,6 +962,71 @@
       </w:pPr>
       <w:r>
         <w:rPr>
+          <w:rtl w:val="0"/>
+        </w:rPr>
+      </w:r>
+    </w:p>
+    <w:p>
+      <w:pPr>
+        <w:rPr>
+          <w:b w:val="1"/>
+          <w:u w:val="single"/>
+        </w:rPr>
+      </w:pPr>
+      <w:r>
+        <w:rPr>
+          <w:rtl w:val="0"/>
+        </w:rPr>
+      </w:r>
+    </w:p>
+    <w:p>
+      <w:pPr>
+        <w:rPr>
+          <w:b w:val="1"/>
+          <w:u w:val="single"/>
+        </w:rPr>
+      </w:pPr>
+      <w:r>
+        <w:rPr>
+          <w:rtl w:val="0"/>
+        </w:rPr>
+      </w:r>
+    </w:p>
+    <w:p>
+      <w:pPr>
+        <w:rPr>
+          <w:b w:val="1"/>
+          <w:u w:val="single"/>
+        </w:rPr>
+      </w:pPr>
+      <w:r>
+        <w:rPr>
+          <w:rtl w:val="0"/>
+        </w:rPr>
+      </w:r>
+    </w:p>
+    <w:p>
+      <w:pPr>
+        <w:rPr>
+          <w:b w:val="1"/>
+          <w:u w:val="single"/>
+        </w:rPr>
+      </w:pPr>
+      <w:r>
+        <w:rPr>
+          <w:rtl w:val="0"/>
+        </w:rPr>
+      </w:r>
+    </w:p>
+    <w:p>
+      <w:pPr>
+        <w:rPr>
+          <w:b w:val="1"/>
+          <w:u w:val="single"/>
+        </w:rPr>
+      </w:pPr>
+      <w:r>
+        <w:rPr>
           <w:b w:val="1"/>
           <w:u w:val="single"/>
           <w:rtl w:val="0"/>
@@ -963,64 +1097,12 @@
         <w:rPr>
           <w:rtl w:val="0"/>
         </w:rPr>
-        <w:t xml:space="preserve">GET BY PEDIDO ID: "/pedido/{pedidoId}"</w:t>
-      </w:r>
-    </w:p>
-    <w:p>
-      <w:pPr>
-        <w:rPr/>
-      </w:pPr>
-      <w:r>
-        <w:rPr>
-          <w:rtl w:val="0"/>
-        </w:rPr>
-      </w:r>
-    </w:p>
-    <w:p>
-      <w:pPr>
-        <w:rPr>
-          <w:b w:val="1"/>
-          <w:u w:val="single"/>
-        </w:rPr>
-      </w:pPr>
-      <w:r>
-        <w:rPr>
-          <w:rtl w:val="0"/>
-        </w:rPr>
-      </w:r>
-    </w:p>
-    <w:p>
-      <w:pPr>
-        <w:rPr>
-          <w:b w:val="1"/>
-          <w:u w:val="single"/>
-        </w:rPr>
-      </w:pPr>
-      <w:r>
-        <w:rPr>
-          <w:rtl w:val="0"/>
-        </w:rPr>
-      </w:r>
-    </w:p>
-    <w:p>
-      <w:pPr>
-        <w:rPr>
-          <w:b w:val="1"/>
-          <w:u w:val="single"/>
-        </w:rPr>
-      </w:pPr>
-      <w:r>
-        <w:rPr>
-          <w:rtl w:val="0"/>
-        </w:rPr>
-      </w:r>
-    </w:p>
-    <w:p>
-      <w:pPr>
-        <w:rPr>
-          <w:b w:val="1"/>
-          <w:u w:val="single"/>
-        </w:rPr>
+        <w:t xml:space="preserve">GET BY PEDIDO ID: "/factura/pedido/{pedidoId}"</w:t>
+      </w:r>
+    </w:p>
+    <w:p>
+      <w:pPr>
+        <w:rPr/>
       </w:pPr>
       <w:r>
         <w:rPr>
@@ -1182,6 +1264,17 @@
     </w:p>
     <w:p>
       <w:pPr>
+        <w:rPr/>
+      </w:pPr>
+      <w:r>
+        <w:rPr>
+          <w:rtl w:val="0"/>
+        </w:rPr>
+        <w:t xml:space="preserve">GET BY PROVINCIA ID: "/localidades/provincia/{idProvincia}”</w:t>
+      </w:r>
+    </w:p>
+    <w:p>
+      <w:pPr>
         <w:rPr>
           <w:b w:val="1"/>
           <w:u w:val="single"/>
@@ -1353,29 +1446,29 @@
         <w:rPr>
           <w:rtl w:val="0"/>
         </w:rPr>
-        <w:t xml:space="preserve">GET BY CLIENTE ID: "/cliente/{clienteId}"</w:t>
-      </w:r>
-    </w:p>
-    <w:p>
-      <w:pPr>
-        <w:rPr/>
-      </w:pPr>
-      <w:r>
-        <w:rPr>
-          <w:rtl w:val="0"/>
-        </w:rPr>
-        <w:t xml:space="preserve">GET BY EMPLEADO ID: "/empleado/{empleadoId}"</w:t>
-      </w:r>
-    </w:p>
-    <w:p>
-      <w:pPr>
-        <w:rPr/>
-      </w:pPr>
-      <w:r>
-        <w:rPr>
-          <w:rtl w:val="0"/>
-        </w:rPr>
-        <w:t xml:space="preserve">GET BY SUCURSAL ID: "/sucursal/{sucursalId}"</w:t>
+        <w:t xml:space="preserve">GET BY CLIENTE ID: "/pedidos/cliente/{clienteId}"</w:t>
+      </w:r>
+    </w:p>
+    <w:p>
+      <w:pPr>
+        <w:rPr/>
+      </w:pPr>
+      <w:r>
+        <w:rPr>
+          <w:rtl w:val="0"/>
+        </w:rPr>
+        <w:t xml:space="preserve">GET BY EMPLEADO ID: "/pedidos/empleado/{empleadoId}"</w:t>
+      </w:r>
+    </w:p>
+    <w:p>
+      <w:pPr>
+        <w:rPr/>
+      </w:pPr>
+      <w:r>
+        <w:rPr>
+          <w:rtl w:val="0"/>
+        </w:rPr>
+        <w:t xml:space="preserve">GET BY SUCURSAL ID: "/pedidos/sucursal/{sucursalId}"</w:t>
       </w:r>
     </w:p>
     <w:p>
@@ -1398,6 +1491,71 @@
       </w:pPr>
       <w:r>
         <w:rPr>
+          <w:rtl w:val="0"/>
+        </w:rPr>
+      </w:r>
+    </w:p>
+    <w:p>
+      <w:pPr>
+        <w:rPr>
+          <w:b w:val="1"/>
+          <w:u w:val="single"/>
+        </w:rPr>
+      </w:pPr>
+      <w:r>
+        <w:rPr>
+          <w:rtl w:val="0"/>
+        </w:rPr>
+      </w:r>
+    </w:p>
+    <w:p>
+      <w:pPr>
+        <w:rPr>
+          <w:b w:val="1"/>
+          <w:u w:val="single"/>
+        </w:rPr>
+      </w:pPr>
+      <w:r>
+        <w:rPr>
+          <w:rtl w:val="0"/>
+        </w:rPr>
+      </w:r>
+    </w:p>
+    <w:p>
+      <w:pPr>
+        <w:rPr>
+          <w:b w:val="1"/>
+          <w:u w:val="single"/>
+        </w:rPr>
+      </w:pPr>
+      <w:r>
+        <w:rPr>
+          <w:rtl w:val="0"/>
+        </w:rPr>
+      </w:r>
+    </w:p>
+    <w:p>
+      <w:pPr>
+        <w:rPr>
+          <w:b w:val="1"/>
+          <w:u w:val="single"/>
+        </w:rPr>
+      </w:pPr>
+      <w:r>
+        <w:rPr>
+          <w:rtl w:val="0"/>
+        </w:rPr>
+      </w:r>
+    </w:p>
+    <w:p>
+      <w:pPr>
+        <w:rPr>
+          <w:b w:val="1"/>
+          <w:u w:val="single"/>
+        </w:rPr>
+      </w:pPr>
+      <w:r>
+        <w:rPr>
           <w:b w:val="1"/>
           <w:u w:val="single"/>
           <w:rtl w:val="0"/>
@@ -1468,69 +1626,7 @@
         <w:rPr>
           <w:rtl w:val="0"/>
         </w:rPr>
-        <w:t xml:space="preserve">GET BY SUCURSAL ID: "/sucursal/{sucursalId}"</w:t>
-      </w:r>
-    </w:p>
-    <w:p>
-      <w:pPr>
-        <w:rPr/>
-      </w:pPr>
-      <w:r>
-        <w:rPr>
-          <w:rtl w:val="0"/>
-        </w:rPr>
-      </w:r>
-    </w:p>
-    <w:p>
-      <w:pPr>
-        <w:rPr>
-          <w:b w:val="1"/>
-          <w:u w:val="single"/>
-        </w:rPr>
-      </w:pPr>
-      <w:r>
-        <w:rPr>
-          <w:rtl w:val="0"/>
-        </w:rPr>
-      </w:r>
-    </w:p>
-    <w:p>
-      <w:pPr>
-        <w:rPr>
-          <w:b w:val="1"/>
-          <w:u w:val="single"/>
-        </w:rPr>
-      </w:pPr>
-      <w:r>
-        <w:rPr>
-          <w:rtl w:val="0"/>
-        </w:rPr>
-      </w:r>
-    </w:p>
-    <w:p>
-      <w:pPr>
-        <w:rPr>
-          <w:b w:val="1"/>
-          <w:u w:val="single"/>
-        </w:rPr>
-      </w:pPr>
-      <w:r>
-        <w:rPr>
-          <w:rtl w:val="0"/>
-        </w:rPr>
-      </w:r>
-    </w:p>
-    <w:p>
-      <w:pPr>
-        <w:rPr>
-          <w:b w:val="1"/>
-          <w:u w:val="single"/>
-        </w:rPr>
-      </w:pPr>
-      <w:r>
-        <w:rPr>
-          <w:rtl w:val="0"/>
-        </w:rPr>
+        <w:t xml:space="preserve">GET BY SUCURSAL ID: "/promociones/sucursal/{sucursalId}"</w:t>
       </w:r>
     </w:p>
     <w:p>
@@ -1700,6 +1796,17 @@
     </w:p>
     <w:p>
       <w:pPr>
+        <w:rPr/>
+      </w:pPr>
+      <w:r>
+        <w:rPr>
+          <w:rtl w:val="0"/>
+        </w:rPr>
+        <w:t xml:space="preserve">GET BY PAIS ID: "/provincias/pais/{idPais}"</w:t>
+      </w:r>
+    </w:p>
+    <w:p>
+      <w:pPr>
         <w:rPr>
           <w:b w:val="1"/>
           <w:u w:val="single"/>
@@ -1790,7 +1897,7 @@
         <w:rPr>
           <w:rtl w:val="0"/>
         </w:rPr>
-        <w:t xml:space="preserve">GET BY EMPRESA ID: "/empresa/{empresaId}"</w:t>
+        <w:t xml:space="preserve">GET BY EMPRESA ID: "/sucursales/empresa/{empresaId}"</w:t>
       </w:r>
     </w:p>
     <w:p>
@@ -1888,6 +1995,58 @@
           <w:rtl w:val="0"/>
         </w:rPr>
         <w:t xml:space="preserve">DELETE: "/unidad-medida/{id}"</w:t>
+      </w:r>
+    </w:p>
+    <w:p>
+      <w:pPr>
+        <w:rPr>
+          <w:b w:val="1"/>
+          <w:u w:val="single"/>
+        </w:rPr>
+      </w:pPr>
+      <w:r>
+        <w:rPr>
+          <w:rtl w:val="0"/>
+        </w:rPr>
+      </w:r>
+    </w:p>
+    <w:p>
+      <w:pPr>
+        <w:rPr>
+          <w:b w:val="1"/>
+          <w:u w:val="single"/>
+        </w:rPr>
+      </w:pPr>
+      <w:r>
+        <w:rPr>
+          <w:rtl w:val="0"/>
+        </w:rPr>
+      </w:r>
+    </w:p>
+    <w:p>
+      <w:pPr>
+        <w:rPr>
+          <w:b w:val="1"/>
+          <w:u w:val="single"/>
+        </w:rPr>
+      </w:pPr>
+      <w:r>
+        <w:rPr>
+          <w:rtl w:val="0"/>
+        </w:rPr>
+      </w:r>
+    </w:p>
+    <w:p>
+      <w:pPr>
+        <w:rPr>
+          <w:b w:val="1"/>
+          <w:u w:val="single"/>
+        </w:rPr>
+      </w:pPr>
+      <w:r>
+        <w:rPr>
+          <w:rtl w:val="0"/>
+        </w:rPr>
       </w:r>
     </w:p>
     <w:p>

</xml_diff>